<commit_message>
MVC update avec les fonctionnalités en ordre d'importance
</commit_message>
<xml_diff>
--- a/doc/5-MVC-Galax.docx
+++ b/doc/5-MVC-Galax.docx
@@ -653,12 +653,7 @@
           </w:tcPr>
           <w:p>
             <w:r>
-              <w:t>-type de c</w:t>
-            </w:r>
-            <w:bookmarkStart w:id="0" w:name="_GoBack"/>
-            <w:bookmarkEnd w:id="0"/>
-            <w:r>
-              <w:t>ombat</w:t>
+              <w:t>-type de combat</w:t>
             </w:r>
           </w:p>
           <w:p>
@@ -885,6 +880,46 @@
       </w:tr>
     </w:tbl>
     <w:p/>
+    <w:p/>
+    <w:p/>
+    <w:p/>
+    <w:p>
+      <w:r>
+        <w:t>Fonctionnalités en ordre d'importance :</w:t>
+      </w:r>
+    </w:p>
+    <w:p>
+      <w:r>
+        <w:t>-interface graphique</w:t>
+      </w:r>
+      <w:bookmarkStart w:id="0" w:name="_GoBack"/>
+      <w:bookmarkEnd w:id="0"/>
+    </w:p>
+    <w:p>
+      <w:r>
+        <w:t>-être capable de regrouper en flotte</w:t>
+      </w:r>
+    </w:p>
+    <w:p>
+      <w:r>
+        <w:t>-d'envoyer sur des planètes</w:t>
+      </w:r>
+    </w:p>
+    <w:p>
+      <w:r>
+        <w:t>-que les ennemis jouent leur tour</w:t>
+      </w:r>
+    </w:p>
+    <w:p>
+      <w:r>
+        <w:t>-les subtilités de l'intelligence artificielle</w:t>
+      </w:r>
+    </w:p>
+    <w:p>
+      <w:r>
+        <w:t>-les subtilités de l’attaque surprise</w:t>
+      </w:r>
+    </w:p>
     <w:sectPr>
       <w:pgSz w:w="12240" w:h="15840"/>
       <w:pgMar w:top="1134" w:right="1134" w:bottom="1134" w:left="1134" w:header="709" w:footer="709" w:gutter="0"/>

</xml_diff>